<commit_message>
making this less problematic to use
</commit_message>
<xml_diff>
--- a/Docsnippets.docx
+++ b/Docsnippets.docx
@@ -86,6 +86,33 @@
         </w:drawing>
       </w:r>
     </w:p>
+    <w:p>
+      <w:r>
+        <w:t>Debugging keywords</w:t>
+      </w:r>
+    </w:p>
+    <w:p>
+      <w:r>
+        <w:t>Open a new test, set up the DATA_FOLDER</w:t>
+      </w:r>
+    </w:p>
+    <w:p>
+      <w:r>
+        <w:t>Associate the controller and the keyword class</w:t>
+      </w:r>
+    </w:p>
+    <w:p>
+      <w:r>
+        <w:t>Set up a local test with the class to test as the only line</w:t>
+      </w:r>
+    </w:p>
+    <w:p>
+      <w:r>
+        <w:lastRenderedPageBreak/>
+        <w:t>Continue testing across multiple variants to ensure you have a viable and correct keyword, document the way to use it</w:t>
+      </w:r>
+    </w:p>
+    <w:p/>
     <w:sectPr>
       <w:pgSz w:w="12240" w:h="15840"/>
       <w:pgMar w:top="1440" w:right="1440" w:bottom="1440" w:left="1440" w:header="720" w:footer="720" w:gutter="0"/>

</xml_diff>